<commit_message>
Updated Shipment Email template, added new Ship-To company contact fields, and updated Shipment Email to go directly to Outlook.
</commit_message>
<xml_diff>
--- a/BryanA-DevelopmentsApp/Objects/ReportLayouts/ShipmentTrackingInfo.docx
+++ b/BryanA-DevelopmentsApp/Objects/ReportLayouts/ShipmentTrackingInfo.docx
@@ -3,65 +3,67 @@
 <w:document xmlns:wpc="http://schemas.microsoft.com/office/word/2010/wordprocessingCanvas" xmlns:cx="http://schemas.microsoft.com/office/drawing/2014/chartex" xmlns:cx1="http://schemas.microsoft.com/office/drawing/2015/9/8/chartex" xmlns:cx2="http://schemas.microsoft.com/office/drawing/2015/10/21/chartex" xmlns:cx3="http://schemas.microsoft.com/office/drawing/2016/5/9/chartex" xmlns:cx4="http://schemas.microsoft.com/office/drawing/2016/5/10/chartex" xmlns:cx5="http://schemas.microsoft.com/office/drawing/2016/5/11/chartex" xmlns:cx6="http://schemas.microsoft.com/office/drawing/2016/5/12/chartex" xmlns:cx7="http://schemas.microsoft.com/office/drawing/2016/5/13/chartex" xmlns:cx8="http://schemas.microsoft.com/office/drawing/2016/5/14/chartex" xmlns:mc="http://schemas.openxmlformats.org/markup-compatibility/2006" xmlns:aink="http://schemas.microsoft.com/office/drawing/2016/ink" xmlns:am3d="http://schemas.microsoft.com/office/drawing/2017/model3d" xmlns:o="urn:schemas-microsoft-com:office:office" xmlns:oel="http://schemas.microsoft.com/office/2019/extlst" xmlns:r="http://schemas.openxmlformats.org/officeDocument/2006/relationships" xmlns:m="http://schemas.openxmlformats.org/officeDocument/2006/math" xmlns:v="urn:schemas-microsoft-com:vml" xmlns:wp14="http://schemas.microsoft.com/office/word/2010/wordprocessingDrawing" xmlns:wp="http://schemas.openxmlformats.org/drawingml/2006/wordprocessingDrawing" xmlns:w10="urn:schemas-microsoft-com:office:word" xmlns:w="http://schemas.openxmlformats.org/wordprocessingml/2006/main" xmlns:w14="http://schemas.microsoft.com/office/word/2010/wordml" xmlns:w15="http://schemas.microsoft.com/office/word/2012/wordml" xmlns:w16cex="http://schemas.microsoft.com/office/word/2018/wordml/cex" xmlns:w16cid="http://schemas.microsoft.com/office/word/2016/wordml/cid" xmlns:w16="http://schemas.microsoft.com/office/word/2018/wordml" xmlns:w16du="http://schemas.microsoft.com/office/word/2023/wordml/word16du" xmlns:w16sdtdh="http://schemas.microsoft.com/office/word/2020/wordml/sdtdatahash" xmlns:w16se="http://schemas.microsoft.com/office/word/2015/wordml/symex" xmlns:wpg="http://schemas.microsoft.com/office/word/2010/wordprocessingGroup" xmlns:wpi="http://schemas.microsoft.com/office/word/2010/wordprocessingInk" xmlns:wne="http://schemas.microsoft.com/office/word/2006/wordml" xmlns:wps="http://schemas.microsoft.com/office/word/2010/wordprocessingShape" mc:Ignorable="w14 w15 w16se w16cid w16 w16cex w16sdtdh w16du wp14">
   <w:body>
     <w:p>
-      <w:proofErr w:type="spellStart"/>
       <w:r>
-        <w:t>DocNo</w:t>
+        <w:t>Thank you for your order with</w:t>
       </w:r>
-      <w:proofErr w:type="spellEnd"/>
       <w:r>
-        <w:t xml:space="preserve">: </w:t>
+        <w:t xml:space="preserve"> </w:t>
       </w:r>
       <w:sdt>
         <w:sdtPr>
-          <w:alias w:val="#Nav: /SalesInvoiceHeader/SalesInvHeader_No"/>
-          <w:tag w:val="#Nav: BA Shipment Tracking Info/50088"/>
-          <w:id w:val="342212895"/>
+          <w:id w:val="-1494561913"/>
           <w:placeholder>
             <w:docPart w:val="DefaultPlaceholder_-1854013440"/>
           </w:placeholder>
-          <w:dataBinding w:prefixMappings="xmlns:ns0='urn:microsoft-dynamics-nav/reports/BA Shipment Tracking Info/50088/'" w:xpath="/ns0:NavWordReportXmlPart[1]/ns0:SalesInvoiceHeader[1]/ns0:SalesInvHeader_No[1]" w:storeItemID="{3A2790B3-3371-4E34-BC40-75869D98F960}"/>
+          <w:dataBinding w:prefixMappings="xmlns:ns0='urn:microsoft-dynamics-nav/reports/BA Shipment Tracking Info/50088/'" w:xpath="/ns0:NavWordReportXmlPart[1]/ns0:CompInfoInt[1]/ns0:CompName[1]" w:storeItemID="{3A2790B3-3371-4E34-BC40-75869D98F960}"/>
           <w:text/>
+          <w:alias w:val="#Nav: /CompInfoInt/CompName"/>
+          <w:tag w:val="#Nav: BA Shipment Tracking Info/50088"/>
         </w:sdtPr>
         <w:sdtContent>
           <w:proofErr w:type="spellStart"/>
           <w:r>
-            <w:t>SalesInvHeader_No</w:t>
-          </w:r>
-        </w:sdtContent>
-      </w:sdt>
-      <w:sdt>
-        <w:sdtPr>
-          <w:id w:val="-518235526"/>
-          <w:placeholder>
-            <w:docPart w:val="DefaultPlaceholder_-1854013440"/>
-          </w:placeholder>
-          <w:dataBinding w:prefixMappings="xmlns:ns0='urn:microsoft-dynamics-nav/reports/BA Shipment Tracking Info/50088/'" w:xpath="/ns0:NavWordReportXmlPart[1]/ns0:ServiceInvoiceHeader[1]/ns0:ServiceInvHeader_No[1]" w:storeItemID="{3A2790B3-3371-4E34-BC40-75869D98F960}"/>
-          <w:text/>
-          <w:alias w:val="#Nav: /ServiceInvoiceHeader/ServiceInvHeader_No"/>
-          <w:tag w:val="#Nav: BA Shipment Tracking Info/50088"/>
-        </w:sdtPr>
-        <w:sdtContent>
-          <w:r>
-            <w:t>ServiceInvHeader_No</w:t>
+            <w:t>CompName</w:t>
           </w:r>
           <w:proofErr w:type="spellEnd"/>
         </w:sdtContent>
       </w:sdt>
+      <w:r>
+        <w:t>.</w:t>
+      </w:r>
     </w:p>
     <w:p>
+      <w:pPr>
+        <w:rPr>
+          <w:sz w:val="28"/>
+          <w:szCs w:val="28"/>
+        </w:rPr>
+      </w:pPr>
+    </w:p>
+    <w:p>
+      <w:pPr>
+        <w:rPr>
+          <w:sz w:val="28"/>
+          <w:szCs w:val="28"/>
+        </w:rPr>
+      </w:pPr>
+      <w:r>
+        <w:rPr>
+          <w:sz w:val="28"/>
+          <w:szCs w:val="28"/>
+        </w:rPr>
+        <w:t>Your order (</w:t>
+      </w:r>
       <w:proofErr w:type="spellStart"/>
-      <w:r>
-        <w:t>OrderNo</w:t>
-      </w:r>
-      <w:proofErr w:type="spellEnd"/>
-      <w:r>
-        <w:t xml:space="preserve">: </w:t>
-      </w:r>
       <w:sdt>
         <w:sdtPr>
+          <w:rPr>
+            <w:sz w:val="28"/>
+            <w:szCs w:val="28"/>
+          </w:rPr>
           <w:alias w:val="#Nav: /SalesInvoiceHeader/SalesInvHeader_OrderNo"/>
           <w:tag w:val="#Nav: BA Shipment Tracking Info/50088"/>
-          <w:id w:val="-147972835"/>
+          <w:id w:val="-1652827519"/>
           <w:placeholder>
             <w:docPart w:val="DefaultPlaceholder_-1854013440"/>
           </w:placeholder>
@@ -69,45 +71,80 @@
           <w:text/>
         </w:sdtPr>
         <w:sdtContent>
-          <w:proofErr w:type="spellStart"/>
           <w:r>
+            <w:rPr>
+              <w:sz w:val="28"/>
+              <w:szCs w:val="28"/>
+            </w:rPr>
             <w:t>SalesInvHeader_OrderNo</w:t>
           </w:r>
         </w:sdtContent>
       </w:sdt>
       <w:sdt>
         <w:sdtPr>
-          <w:id w:val="2124883410"/>
+          <w:rPr>
+            <w:sz w:val="28"/>
+            <w:szCs w:val="28"/>
+          </w:rPr>
+          <w:alias w:val="#Nav: /ServiceInvoiceHeader/ServiceInvHeader_OrderNo"/>
+          <w:tag w:val="#Nav: BA Shipment Tracking Info/50088"/>
+          <w:id w:val="132996946"/>
           <w:placeholder>
             <w:docPart w:val="DefaultPlaceholder_-1854013440"/>
           </w:placeholder>
           <w:dataBinding w:prefixMappings="xmlns:ns0='urn:microsoft-dynamics-nav/reports/BA Shipment Tracking Info/50088/'" w:xpath="/ns0:NavWordReportXmlPart[1]/ns0:ServiceInvoiceHeader[1]/ns0:ServiceInvHeader_OrderNo[1]" w:storeItemID="{3A2790B3-3371-4E34-BC40-75869D98F960}"/>
           <w:text/>
-          <w:alias w:val="#Nav: /ServiceInvoiceHeader/ServiceInvHeader_OrderNo"/>
-          <w:tag w:val="#Nav: BA Shipment Tracking Info/50088"/>
         </w:sdtPr>
         <w:sdtContent>
           <w:r>
+            <w:rPr>
+              <w:sz w:val="28"/>
+              <w:szCs w:val="28"/>
+            </w:rPr>
             <w:t>ServiceInvHeader_OrderNo</w:t>
           </w:r>
           <w:proofErr w:type="spellEnd"/>
         </w:sdtContent>
       </w:sdt>
+      <w:r>
+        <w:rPr>
+          <w:sz w:val="28"/>
+          <w:szCs w:val="28"/>
+        </w:rPr>
+        <w:t>) has been shipped, please see shipment details below:</w:t>
+      </w:r>
     </w:p>
     <w:p>
-      <w:proofErr w:type="spellStart"/>
+      <w:pPr>
+        <w:rPr>
+          <w:sz w:val="28"/>
+          <w:szCs w:val="28"/>
+        </w:rPr>
+      </w:pPr>
+    </w:p>
+    <w:p>
+      <w:pPr>
+        <w:rPr>
+          <w:sz w:val="28"/>
+          <w:szCs w:val="28"/>
+        </w:rPr>
+      </w:pPr>
       <w:r>
-        <w:t>ExtDocNo</w:t>
-      </w:r>
-      <w:proofErr w:type="spellEnd"/>
-      <w:r>
-        <w:t xml:space="preserve">: </w:t>
+        <w:rPr>
+          <w:sz w:val="28"/>
+          <w:szCs w:val="28"/>
+        </w:rPr>
+        <w:t xml:space="preserve">PO Reference Number: </w:t>
       </w:r>
       <w:sdt>
         <w:sdtPr>
+          <w:rPr>
+            <w:sz w:val="28"/>
+            <w:szCs w:val="28"/>
+          </w:rPr>
           <w:alias w:val="#Nav: /SalesInvoiceHeader/SalesInvHeader_ExtDocNo"/>
           <w:tag w:val="#Nav: BA Shipment Tracking Info/50088"/>
-          <w:id w:val="-1263595541"/>
+          <w:id w:val="-608054734"/>
           <w:placeholder>
             <w:docPart w:val="DefaultPlaceholder_-1854013440"/>
           </w:placeholder>
@@ -117,23 +154,35 @@
         <w:sdtContent>
           <w:proofErr w:type="spellStart"/>
           <w:r>
+            <w:rPr>
+              <w:sz w:val="28"/>
+              <w:szCs w:val="28"/>
+            </w:rPr>
             <w:t>SalesInvHeader_ExtDocNo</w:t>
           </w:r>
         </w:sdtContent>
       </w:sdt>
       <w:sdt>
         <w:sdtPr>
-          <w:id w:val="-1661538736"/>
+          <w:rPr>
+            <w:sz w:val="28"/>
+            <w:szCs w:val="28"/>
+          </w:rPr>
+          <w:alias w:val="#Nav: /ServiceInvoiceHeader/ServiceInvHeader_ExtDocNo"/>
+          <w:tag w:val="#Nav: BA Shipment Tracking Info/50088"/>
+          <w:id w:val="-563869015"/>
           <w:placeholder>
             <w:docPart w:val="DefaultPlaceholder_-1854013440"/>
           </w:placeholder>
           <w:dataBinding w:prefixMappings="xmlns:ns0='urn:microsoft-dynamics-nav/reports/BA Shipment Tracking Info/50088/'" w:xpath="/ns0:NavWordReportXmlPart[1]/ns0:ServiceInvoiceHeader[1]/ns0:ServiceInvHeader_ExtDocNo[1]" w:storeItemID="{3A2790B3-3371-4E34-BC40-75869D98F960}"/>
           <w:text/>
-          <w:alias w:val="#Nav: /ServiceInvoiceHeader/ServiceInvHeader_ExtDocNo"/>
-          <w:tag w:val="#Nav: BA Shipment Tracking Info/50088"/>
         </w:sdtPr>
         <w:sdtContent>
           <w:r>
+            <w:rPr>
+              <w:sz w:val="28"/>
+              <w:szCs w:val="28"/>
+            </w:rPr>
             <w:t>ServiceInvHeader_ExtDocNo</w:t>
           </w:r>
           <w:proofErr w:type="spellEnd"/>
@@ -141,14 +190,28 @@
       </w:sdt>
     </w:p>
     <w:p>
+      <w:pPr>
+        <w:rPr>
+          <w:sz w:val="28"/>
+          <w:szCs w:val="28"/>
+        </w:rPr>
+      </w:pPr>
       <w:r>
-        <w:t xml:space="preserve">Freight Carrier: </w:t>
+        <w:rPr>
+          <w:sz w:val="28"/>
+          <w:szCs w:val="28"/>
+        </w:rPr>
+        <w:t xml:space="preserve">Shipped VIA: </w:t>
       </w:r>
       <w:sdt>
         <w:sdtPr>
+          <w:rPr>
+            <w:sz w:val="28"/>
+            <w:szCs w:val="28"/>
+          </w:rPr>
           <w:alias w:val="#Nav: /SalesInvoiceHeader/SalesInvHeader_FreightCarrier"/>
           <w:tag w:val="#Nav: BA Shipment Tracking Info/50088"/>
-          <w:id w:val="341746541"/>
+          <w:id w:val="-177746056"/>
           <w:placeholder>
             <w:docPart w:val="DefaultPlaceholder_-1854013440"/>
           </w:placeholder>
@@ -158,23 +221,35 @@
         <w:sdtContent>
           <w:proofErr w:type="spellStart"/>
           <w:r>
+            <w:rPr>
+              <w:sz w:val="28"/>
+              <w:szCs w:val="28"/>
+            </w:rPr>
             <w:t>SalesInvHeader_FreightCarrier</w:t>
           </w:r>
         </w:sdtContent>
       </w:sdt>
       <w:sdt>
         <w:sdtPr>
-          <w:id w:val="830716203"/>
+          <w:rPr>
+            <w:sz w:val="28"/>
+            <w:szCs w:val="28"/>
+          </w:rPr>
+          <w:alias w:val="#Nav: /ServiceInvoiceHeader/ServiceInvHeader_FreightCarrier"/>
+          <w:tag w:val="#Nav: BA Shipment Tracking Info/50088"/>
+          <w:id w:val="-1744476811"/>
           <w:placeholder>
             <w:docPart w:val="DefaultPlaceholder_-1854013440"/>
           </w:placeholder>
           <w:dataBinding w:prefixMappings="xmlns:ns0='urn:microsoft-dynamics-nav/reports/BA Shipment Tracking Info/50088/'" w:xpath="/ns0:NavWordReportXmlPart[1]/ns0:ServiceInvoiceHeader[1]/ns0:ServiceInvHeader_FreightCarrier[1]" w:storeItemID="{3A2790B3-3371-4E34-BC40-75869D98F960}"/>
           <w:text/>
-          <w:alias w:val="#Nav: /ServiceInvoiceHeader/ServiceInvHeader_FreightCarrier"/>
-          <w:tag w:val="#Nav: BA Shipment Tracking Info/50088"/>
         </w:sdtPr>
         <w:sdtContent>
           <w:r>
+            <w:rPr>
+              <w:sz w:val="28"/>
+              <w:szCs w:val="28"/>
+            </w:rPr>
             <w:t>ServiceInvHeader_FreightCarrier</w:t>
           </w:r>
           <w:proofErr w:type="spellEnd"/>
@@ -182,14 +257,28 @@
       </w:sdt>
     </w:p>
     <w:p>
+      <w:pPr>
+        <w:rPr>
+          <w:sz w:val="28"/>
+          <w:szCs w:val="28"/>
+        </w:rPr>
+      </w:pPr>
       <w:r>
-        <w:t xml:space="preserve">Package Tracking No: </w:t>
+        <w:rPr>
+          <w:sz w:val="28"/>
+          <w:szCs w:val="28"/>
+        </w:rPr>
+        <w:t xml:space="preserve">Tracking #: </w:t>
       </w:r>
       <w:sdt>
         <w:sdtPr>
+          <w:rPr>
+            <w:sz w:val="28"/>
+            <w:szCs w:val="28"/>
+          </w:rPr>
           <w:alias w:val="#Nav: /SalesInvoiceHeader/SalesInvHeader_PackageTrackingNo"/>
           <w:tag w:val="#Nav: BA Shipment Tracking Info/50088"/>
-          <w:id w:val="1318463799"/>
+          <w:id w:val="-210806859"/>
           <w:placeholder>
             <w:docPart w:val="DefaultPlaceholder_-1854013440"/>
           </w:placeholder>
@@ -198,37 +287,56 @@
         </w:sdtPr>
         <w:sdtContent>
           <w:r>
+            <w:rPr>
+              <w:sz w:val="28"/>
+              <w:szCs w:val="28"/>
+            </w:rPr>
             <w:t>SalesInvHeader_PackageTrackingNo</w:t>
           </w:r>
         </w:sdtContent>
       </w:sdt>
       <w:sdt>
         <w:sdtPr>
-          <w:id w:val="1068464358"/>
+          <w:rPr>
+            <w:sz w:val="28"/>
+            <w:szCs w:val="28"/>
+          </w:rPr>
+          <w:alias w:val="#Nav: /ServiceInvoiceHeader/ServiceInvHeader_PackageTrackingNo"/>
+          <w:tag w:val="#Nav: BA Shipment Tracking Info/50088"/>
+          <w:id w:val="1291702240"/>
           <w:placeholder>
             <w:docPart w:val="DefaultPlaceholder_-1854013440"/>
           </w:placeholder>
           <w:dataBinding w:prefixMappings="xmlns:ns0='urn:microsoft-dynamics-nav/reports/BA Shipment Tracking Info/50088/'" w:xpath="/ns0:NavWordReportXmlPart[1]/ns0:ServiceInvoiceHeader[1]/ns0:ServiceInvHeader_PackageTrackingNo[1]" w:storeItemID="{3A2790B3-3371-4E34-BC40-75869D98F960}"/>
           <w:text/>
-          <w:alias w:val="#Nav: /ServiceInvoiceHeader/ServiceInvHeader_PackageTrackingNo"/>
-          <w:tag w:val="#Nav: BA Shipment Tracking Info/50088"/>
         </w:sdtPr>
         <w:sdtContent>
           <w:r>
+            <w:rPr>
+              <w:sz w:val="28"/>
+              <w:szCs w:val="28"/>
+            </w:rPr>
             <w:t>ServiceInvHeader_PackageTrackingNo</w:t>
           </w:r>
         </w:sdtContent>
       </w:sdt>
     </w:p>
     <w:p>
-      <w:r>
-        <w:t xml:space="preserve">Tracking URL: </w:t>
-      </w:r>
+      <w:pPr>
+        <w:rPr>
+          <w:sz w:val="28"/>
+          <w:szCs w:val="28"/>
+        </w:rPr>
+      </w:pPr>
       <w:sdt>
         <w:sdtPr>
+          <w:rPr>
+            <w:sz w:val="28"/>
+            <w:szCs w:val="28"/>
+          </w:rPr>
           <w:alias w:val="#Nav: /SalesInvoiceHeader/SalesInvHeader_PackageTrackingURL"/>
           <w:tag w:val="#Nav: BA Shipment Tracking Info/50088"/>
-          <w:id w:val="1828237653"/>
+          <w:id w:val="-1077735847"/>
           <w:placeholder>
             <w:docPart w:val="DefaultPlaceholder_-1854013440"/>
           </w:placeholder>
@@ -237,28 +345,441 @@
         </w:sdtPr>
         <w:sdtContent>
           <w:r>
+            <w:rPr>
+              <w:sz w:val="28"/>
+              <w:szCs w:val="28"/>
+            </w:rPr>
             <w:t>SalesInvHeader_PackageTrackingURL</w:t>
           </w:r>
         </w:sdtContent>
       </w:sdt>
       <w:sdt>
         <w:sdtPr>
-          <w:id w:val="-433364789"/>
+          <w:rPr>
+            <w:sz w:val="28"/>
+            <w:szCs w:val="28"/>
+          </w:rPr>
+          <w:alias w:val="#Nav: /ServiceInvoiceHeader/ServiceInvHeader_PackageTrackingURL"/>
+          <w:tag w:val="#Nav: BA Shipment Tracking Info/50088"/>
+          <w:id w:val="-1890642339"/>
           <w:placeholder>
             <w:docPart w:val="DefaultPlaceholder_-1854013440"/>
           </w:placeholder>
           <w:dataBinding w:prefixMappings="xmlns:ns0='urn:microsoft-dynamics-nav/reports/BA Shipment Tracking Info/50088/'" w:xpath="/ns0:NavWordReportXmlPart[1]/ns0:ServiceInvoiceHeader[1]/ns0:ServiceInvHeader_PackageTrackingURL[1]" w:storeItemID="{3A2790B3-3371-4E34-BC40-75869D98F960}"/>
           <w:text/>
-          <w:alias w:val="#Nav: /ServiceInvoiceHeader/ServiceInvHeader_PackageTrackingURL"/>
-          <w:tag w:val="#Nav: BA Shipment Tracking Info/50088"/>
         </w:sdtPr>
         <w:sdtContent>
           <w:r>
+            <w:rPr>
+              <w:sz w:val="28"/>
+              <w:szCs w:val="28"/>
+            </w:rPr>
             <w:t>ServiceInvHeader_PackageTrackingURL</w:t>
           </w:r>
         </w:sdtContent>
       </w:sdt>
     </w:p>
+    <w:p>
+      <w:pPr>
+        <w:rPr>
+          <w:sz w:val="28"/>
+          <w:szCs w:val="28"/>
+        </w:rPr>
+      </w:pPr>
+    </w:p>
+    <w:p>
+      <w:pPr>
+        <w:rPr>
+          <w:sz w:val="28"/>
+          <w:szCs w:val="28"/>
+        </w:rPr>
+      </w:pPr>
+      <w:r>
+        <w:rPr>
+          <w:sz w:val="28"/>
+          <w:szCs w:val="28"/>
+        </w:rPr>
+        <w:t>If you have any questions, please contact our shipping department:</w:t>
+      </w:r>
+    </w:p>
+    <w:sdt>
+      <w:sdtPr>
+        <w:rPr>
+          <w:sz w:val="28"/>
+          <w:szCs w:val="28"/>
+        </w:rPr>
+        <w:id w:val="1103845579"/>
+        <w:placeholder>
+          <w:docPart w:val="DefaultPlaceholder_-1854013440"/>
+        </w:placeholder>
+        <w:dataBinding w:prefixMappings="xmlns:ns0='urn:microsoft-dynamics-nav/reports/BA Shipment Tracking Info/50088/'" w:xpath="/ns0:NavWordReportXmlPart[1]/ns0:CompInfoInt[1]/ns0:CompEmail[1]" w:storeItemID="{3A2790B3-3371-4E34-BC40-75869D98F960}"/>
+        <w:text/>
+        <w:alias w:val="#Nav: /CompInfoInt/CompEmail"/>
+        <w:tag w:val="#Nav: BA Shipment Tracking Info/50088"/>
+      </w:sdtPr>
+      <w:sdtContent>
+        <w:p>
+          <w:pPr>
+            <w:rPr>
+              <w:sz w:val="28"/>
+              <w:szCs w:val="28"/>
+            </w:rPr>
+          </w:pPr>
+          <w:proofErr w:type="spellStart"/>
+          <w:r>
+            <w:rPr>
+              <w:sz w:val="28"/>
+              <w:szCs w:val="28"/>
+            </w:rPr>
+            <w:t>CompEmail</w:t>
+          </w:r>
+          <w:proofErr w:type="spellEnd"/>
+        </w:p>
+      </w:sdtContent>
+    </w:sdt>
+    <w:p>
+      <w:pPr>
+        <w:rPr>
+          <w:sz w:val="28"/>
+          <w:szCs w:val="28"/>
+        </w:rPr>
+      </w:pPr>
+    </w:p>
+    <w:sdt>
+      <w:sdtPr>
+        <w:rPr>
+          <w:b/>
+          <w:bCs/>
+          <w:sz w:val="28"/>
+          <w:szCs w:val="28"/>
+        </w:rPr>
+        <w:id w:val="-92783723"/>
+        <w:placeholder>
+          <w:docPart w:val="DefaultPlaceholder_-1854013440"/>
+        </w:placeholder>
+        <w:dataBinding w:prefixMappings="xmlns:ns0='urn:microsoft-dynamics-nav/reports/BA Shipment Tracking Info/50088/'" w:xpath="/ns0:NavWordReportXmlPart[1]/ns0:CompInfoInt[1]/ns0:CompName[1]" w:storeItemID="{3A2790B3-3371-4E34-BC40-75869D98F960}"/>
+        <w:text/>
+        <w:alias w:val="#Nav: /CompInfoInt/CompName"/>
+        <w:tag w:val="#Nav: BA Shipment Tracking Info/50088"/>
+      </w:sdtPr>
+      <w:sdtContent>
+        <w:p>
+          <w:pPr>
+            <w:rPr>
+              <w:b/>
+              <w:bCs/>
+              <w:sz w:val="28"/>
+              <w:szCs w:val="28"/>
+            </w:rPr>
+          </w:pPr>
+          <w:proofErr w:type="spellStart"/>
+          <w:r>
+            <w:rPr>
+              <w:b/>
+              <w:bCs/>
+              <w:sz w:val="28"/>
+              <w:szCs w:val="28"/>
+            </w:rPr>
+            <w:t>CompName</w:t>
+          </w:r>
+          <w:proofErr w:type="spellEnd"/>
+        </w:p>
+      </w:sdtContent>
+    </w:sdt>
+    <w:sdt>
+      <w:sdtPr>
+        <w:rPr>
+          <w:b/>
+          <w:bCs/>
+          <w:sz w:val="28"/>
+          <w:szCs w:val="28"/>
+        </w:rPr>
+        <w:id w:val="-1386102384"/>
+        <w:placeholder>
+          <w:docPart w:val="DefaultPlaceholder_-1854013440"/>
+        </w:placeholder>
+        <w:dataBinding w:prefixMappings="xmlns:ns0='urn:microsoft-dynamics-nav/reports/BA Shipment Tracking Info/50088/'" w:xpath="/ns0:NavWordReportXmlPart[1]/ns0:CompInfoInt[1]/ns0:CompAddress[1]" w:storeItemID="{3A2790B3-3371-4E34-BC40-75869D98F960}"/>
+        <w:text/>
+        <w:alias w:val="#Nav: /CompInfoInt/CompAddress"/>
+        <w:tag w:val="#Nav: BA Shipment Tracking Info/50088"/>
+      </w:sdtPr>
+      <w:sdtContent>
+        <w:p>
+          <w:pPr>
+            <w:rPr>
+              <w:b/>
+              <w:bCs/>
+              <w:sz w:val="28"/>
+              <w:szCs w:val="28"/>
+            </w:rPr>
+          </w:pPr>
+          <w:proofErr w:type="spellStart"/>
+          <w:r>
+            <w:rPr>
+              <w:b/>
+              <w:bCs/>
+              <w:sz w:val="28"/>
+              <w:szCs w:val="28"/>
+            </w:rPr>
+            <w:t>CompAddress</w:t>
+          </w:r>
+          <w:proofErr w:type="spellEnd"/>
+        </w:p>
+      </w:sdtContent>
+    </w:sdt>
+    <w:p>
+      <w:pPr>
+        <w:rPr>
+          <w:b/>
+          <w:bCs/>
+          <w:sz w:val="28"/>
+          <w:szCs w:val="28"/>
+        </w:rPr>
+      </w:pPr>
+      <w:sdt>
+        <w:sdtPr>
+          <w:rPr>
+            <w:b/>
+            <w:bCs/>
+            <w:sz w:val="28"/>
+            <w:szCs w:val="28"/>
+          </w:rPr>
+          <w:id w:val="609321735"/>
+          <w:placeholder>
+            <w:docPart w:val="DefaultPlaceholder_-1854013440"/>
+          </w:placeholder>
+          <w:dataBinding w:prefixMappings="xmlns:ns0='urn:microsoft-dynamics-nav/reports/BA Shipment Tracking Info/50088/'" w:xpath="/ns0:NavWordReportXmlPart[1]/ns0:CompInfoInt[1]/ns0:CompCity[1]" w:storeItemID="{3A2790B3-3371-4E34-BC40-75869D98F960}"/>
+          <w:text/>
+          <w:alias w:val="#Nav: /CompInfoInt/CompCity"/>
+          <w:tag w:val="#Nav: BA Shipment Tracking Info/50088"/>
+        </w:sdtPr>
+        <w:sdtContent>
+          <w:proofErr w:type="spellStart"/>
+          <w:r>
+            <w:rPr>
+              <w:b/>
+              <w:bCs/>
+              <w:sz w:val="28"/>
+              <w:szCs w:val="28"/>
+            </w:rPr>
+            <w:t>CompCity</w:t>
+          </w:r>
+          <w:proofErr w:type="spellEnd"/>
+        </w:sdtContent>
+      </w:sdt>
+      <w:r>
+        <w:rPr>
+          <w:b/>
+          <w:bCs/>
+          <w:sz w:val="28"/>
+          <w:szCs w:val="28"/>
+        </w:rPr>
+        <w:t xml:space="preserve">, </w:t>
+      </w:r>
+      <w:sdt>
+        <w:sdtPr>
+          <w:rPr>
+            <w:b/>
+            <w:bCs/>
+            <w:sz w:val="28"/>
+            <w:szCs w:val="28"/>
+          </w:rPr>
+          <w:id w:val="-229931214"/>
+          <w:placeholder>
+            <w:docPart w:val="DefaultPlaceholder_-1854013440"/>
+          </w:placeholder>
+          <w:dataBinding w:prefixMappings="xmlns:ns0='urn:microsoft-dynamics-nav/reports/BA Shipment Tracking Info/50088/'" w:xpath="/ns0:NavWordReportXmlPart[1]/ns0:CompInfoInt[1]/ns0:CompState[1]" w:storeItemID="{3A2790B3-3371-4E34-BC40-75869D98F960}"/>
+          <w:text/>
+          <w:alias w:val="#Nav: /CompInfoInt/CompState"/>
+          <w:tag w:val="#Nav: BA Shipment Tracking Info/50088"/>
+        </w:sdtPr>
+        <w:sdtContent>
+          <w:proofErr w:type="spellStart"/>
+          <w:r>
+            <w:rPr>
+              <w:b/>
+              <w:bCs/>
+              <w:sz w:val="28"/>
+              <w:szCs w:val="28"/>
+            </w:rPr>
+            <w:t>CompState</w:t>
+          </w:r>
+          <w:proofErr w:type="spellEnd"/>
+        </w:sdtContent>
+      </w:sdt>
+      <w:r>
+        <w:rPr>
+          <w:b/>
+          <w:bCs/>
+          <w:sz w:val="28"/>
+          <w:szCs w:val="28"/>
+        </w:rPr>
+        <w:t xml:space="preserve">, </w:t>
+      </w:r>
+      <w:sdt>
+        <w:sdtPr>
+          <w:rPr>
+            <w:b/>
+            <w:bCs/>
+            <w:sz w:val="28"/>
+            <w:szCs w:val="28"/>
+          </w:rPr>
+          <w:id w:val="920996506"/>
+          <w:placeholder>
+            <w:docPart w:val="DefaultPlaceholder_-1854013440"/>
+          </w:placeholder>
+          <w:dataBinding w:prefixMappings="xmlns:ns0='urn:microsoft-dynamics-nav/reports/BA Shipment Tracking Info/50088/'" w:xpath="/ns0:NavWordReportXmlPart[1]/ns0:CompInfoInt[1]/ns0:CompPostCode[1]" w:storeItemID="{3A2790B3-3371-4E34-BC40-75869D98F960}"/>
+          <w:text/>
+          <w:alias w:val="#Nav: /CompInfoInt/CompPostCode"/>
+          <w:tag w:val="#Nav: BA Shipment Tracking Info/50088"/>
+        </w:sdtPr>
+        <w:sdtContent>
+          <w:proofErr w:type="spellStart"/>
+          <w:r>
+            <w:rPr>
+              <w:b/>
+              <w:bCs/>
+              <w:sz w:val="28"/>
+              <w:szCs w:val="28"/>
+            </w:rPr>
+            <w:t>CompPostCode</w:t>
+          </w:r>
+          <w:proofErr w:type="spellEnd"/>
+        </w:sdtContent>
+      </w:sdt>
+    </w:p>
+    <w:sdt>
+      <w:sdtPr>
+        <w:rPr>
+          <w:b/>
+          <w:bCs/>
+          <w:sz w:val="28"/>
+          <w:szCs w:val="28"/>
+        </w:rPr>
+        <w:id w:val="-1180050860"/>
+        <w:placeholder>
+          <w:docPart w:val="DefaultPlaceholder_-1854013440"/>
+        </w:placeholder>
+        <w:dataBinding w:prefixMappings="xmlns:ns0='urn:microsoft-dynamics-nav/reports/BA Shipment Tracking Info/50088/'" w:xpath="/ns0:NavWordReportXmlPart[1]/ns0:CompInfoInt[1]/ns0:CompCountry[1]" w:storeItemID="{3A2790B3-3371-4E34-BC40-75869D98F960}"/>
+        <w:text/>
+        <w:alias w:val="#Nav: /CompInfoInt/CompCountry"/>
+        <w:tag w:val="#Nav: BA Shipment Tracking Info/50088"/>
+      </w:sdtPr>
+      <w:sdtContent>
+        <w:p>
+          <w:pPr>
+            <w:rPr>
+              <w:b/>
+              <w:bCs/>
+              <w:sz w:val="28"/>
+              <w:szCs w:val="28"/>
+            </w:rPr>
+          </w:pPr>
+          <w:proofErr w:type="spellStart"/>
+          <w:r>
+            <w:rPr>
+              <w:b/>
+              <w:bCs/>
+              <w:sz w:val="28"/>
+              <w:szCs w:val="28"/>
+            </w:rPr>
+            <w:t>CompCountry</w:t>
+          </w:r>
+          <w:proofErr w:type="spellEnd"/>
+        </w:p>
+      </w:sdtContent>
+    </w:sdt>
+    <w:p>
+      <w:pPr>
+        <w:rPr>
+          <w:b/>
+          <w:bCs/>
+          <w:sz w:val="28"/>
+          <w:szCs w:val="28"/>
+        </w:rPr>
+      </w:pPr>
+      <w:r>
+        <w:rPr>
+          <w:b/>
+          <w:bCs/>
+          <w:sz w:val="28"/>
+          <w:szCs w:val="28"/>
+        </w:rPr>
+        <w:t xml:space="preserve">Ph: </w:t>
+      </w:r>
+      <w:sdt>
+        <w:sdtPr>
+          <w:rPr>
+            <w:b/>
+            <w:bCs/>
+            <w:sz w:val="28"/>
+            <w:szCs w:val="28"/>
+          </w:rPr>
+          <w:id w:val="-1474591566"/>
+          <w:placeholder>
+            <w:docPart w:val="DefaultPlaceholder_-1854013440"/>
+          </w:placeholder>
+          <w:dataBinding w:prefixMappings="xmlns:ns0='urn:microsoft-dynamics-nav/reports/BA Shipment Tracking Info/50088/'" w:xpath="/ns0:NavWordReportXmlPart[1]/ns0:CompInfoInt[1]/ns0:CompPhoneNo[1]" w:storeItemID="{3A2790B3-3371-4E34-BC40-75869D98F960}"/>
+          <w:text/>
+          <w:alias w:val="#Nav: /CompInfoInt/CompPhoneNo"/>
+          <w:tag w:val="#Nav: BA Shipment Tracking Info/50088"/>
+        </w:sdtPr>
+        <w:sdtContent>
+          <w:proofErr w:type="spellStart"/>
+          <w:r>
+            <w:rPr>
+              <w:b/>
+              <w:bCs/>
+              <w:sz w:val="28"/>
+              <w:szCs w:val="28"/>
+            </w:rPr>
+            <w:t>CompPhoneNo</w:t>
+          </w:r>
+          <w:proofErr w:type="spellEnd"/>
+        </w:sdtContent>
+      </w:sdt>
+    </w:p>
+    <w:sdt>
+      <w:sdtPr>
+        <w:rPr>
+          <w:b/>
+          <w:bCs/>
+          <w:sz w:val="28"/>
+          <w:szCs w:val="28"/>
+        </w:rPr>
+        <w:id w:val="-440375906"/>
+        <w:placeholder>
+          <w:docPart w:val="DefaultPlaceholder_-1854013440"/>
+        </w:placeholder>
+        <w:dataBinding w:prefixMappings="xmlns:ns0='urn:microsoft-dynamics-nav/reports/BA Shipment Tracking Info/50088/'" w:xpath="/ns0:NavWordReportXmlPart[1]/ns0:CompInfoInt[1]/ns0:CompWebsite[1]" w:storeItemID="{3A2790B3-3371-4E34-BC40-75869D98F960}"/>
+        <w:text/>
+        <w:alias w:val="#Nav: /CompInfoInt/CompWebsite"/>
+        <w:tag w:val="#Nav: BA Shipment Tracking Info/50088"/>
+      </w:sdtPr>
+      <w:sdtContent>
+        <w:p>
+          <w:pPr>
+            <w:rPr>
+              <w:b/>
+              <w:bCs/>
+              <w:sz w:val="28"/>
+              <w:szCs w:val="28"/>
+            </w:rPr>
+          </w:pPr>
+          <w:proofErr w:type="spellStart"/>
+          <w:r>
+            <w:rPr>
+              <w:b/>
+              <w:bCs/>
+              <w:sz w:val="28"/>
+              <w:szCs w:val="28"/>
+            </w:rPr>
+            <w:t>CompWebsite</w:t>
+          </w:r>
+          <w:proofErr w:type="spellEnd"/>
+        </w:p>
+      </w:sdtContent>
+    </w:sdt>
     <w:sectPr>
       <w:pgSz w:w="11906" w:h="16838"/>
       <w:pgMar w:top="1701" w:right="1134" w:bottom="1701" w:left="1134" w:header="708" w:footer="708" w:gutter="0"/>
@@ -707,6 +1228,29 @@
       <w:color w:val="666666"/>
     </w:rPr>
   </w:style>
+  <w:style w:type="character" w:styleId="Hyperlink">
+    <w:name w:val="Hyperlink"/>
+    <w:basedOn w:val="DefaultParagraphFont"/>
+    <w:uiPriority w:val="99"/>
+    <w:unhideWhenUsed/>
+    <w:rsid w:val="00295D99"/>
+    <w:rPr>
+      <w:color w:val="467886" w:themeColor="hyperlink"/>
+      <w:u w:val="single"/>
+    </w:rPr>
+  </w:style>
+  <w:style w:type="character" w:styleId="UnresolvedMention">
+    <w:name w:val="Unresolved Mention"/>
+    <w:basedOn w:val="DefaultParagraphFont"/>
+    <w:uiPriority w:val="99"/>
+    <w:semiHidden/>
+    <w:unhideWhenUsed/>
+    <w:rsid w:val="00295D99"/>
+    <w:rPr>
+      <w:color w:val="605E5C"/>
+      <w:shd w:val="clear" w:color="auto" w:fill="E1DFDD"/>
+    </w:rPr>
+  </w:style>
 </w:styles>
 </file>
 
@@ -789,8 +1333,13 @@
     <w:rsidRoot w:val="009C5049"/>
     <w:rsid w:val="000B4C1F"/>
     <w:rsid w:val="000D0393"/>
+    <w:rsid w:val="00153371"/>
+    <w:rsid w:val="001C4DD9"/>
+    <w:rsid w:val="003868D3"/>
+    <w:rsid w:val="004C50CA"/>
     <w:rsid w:val="00591BDE"/>
     <w:rsid w:val="007A53AA"/>
+    <w:rsid w:val="00924E08"/>
     <w:rsid w:val="009C5049"/>
     <w:rsid w:val="00B7403E"/>
   </w:rsids>
@@ -1248,7 +1797,7 @@
     <w:basedOn w:val="DefaultParagraphFont"/>
     <w:uiPriority w:val="99"/>
     <w:semiHidden/>
-    <w:rsid w:val="009C5049"/>
+    <w:rsid w:val="004C50CA"/>
     <w:rPr>
       <w:color w:val="666666"/>
     </w:rPr>
@@ -1560,6 +2109,30 @@
 
 <file path=customXml/item1.xml>��< ? x m l   v e r s i o n = " 1 . 0 "   e n c o d i n g = " u t f - 1 6 " ? > < N a v W o r d R e p o r t X m l P a r t   x m l n s = " u r n : m i c r o s o f t - d y n a m i c s - n a v / r e p o r t s / B A   S h i p m e n t   T r a c k i n g   I n f o / 5 0 0 8 8 / " >   
+     < C o m p I n f o I n t > + 
+         < C o m p A d d r e s s > C o m p A d d r e s s < / C o m p A d d r e s s > + 
+         < C o m p A d d r e s s 2 > C o m p A d d r e s s 2 < / C o m p A d d r e s s 2 > + 
+         < C o m p C i t y > C o m p C i t y < / C o m p C i t y > + 
+         < C o m p C o u n t r y > C o m p C o u n t r y < / C o m p C o u n t r y > + 
+         < C o m p E m a i l > C o m p E m a i l < / C o m p E m a i l > + 
+         < C o m p N a m e > C o m p N a m e < / C o m p N a m e > + 
+         < C o m p P h o n e N o > C o m p P h o n e N o < / C o m p P h o n e N o > + 
+         < C o m p P o s t C o d e > C o m p P o s t C o d e < / C o m p P o s t C o d e > + 
+         < C o m p S t a t e > C o m p S t a t e < / C o m p S t a t e > + 
+         < C o m p W e b s i t e > C o m p W e b s i t e < / C o m p W e b s i t e > + 
+     < / C o m p I n f o I n t > + 
      < S a l e s I n v o i c e H e a d e r >   
          < S a l e s I n v H e a d e r _ E x t D o c N o > S a l e s I n v H e a d e r _ E x t D o c N o < / S a l e s I n v H e a d e r _ E x t D o c N o > 
</xml_diff>

<commit_message>
Updated layout and send code
</commit_message>
<xml_diff>
--- a/BryanA-DevelopmentsApp/Objects/ReportLayouts/ShipmentTrackingInfo.docx
+++ b/BryanA-DevelopmentsApp/Objects/ReportLayouts/ShipmentTrackingInfo.docx
@@ -4,7 +4,7 @@
   <w:body>
     <w:p>
       <w:pPr>
-        <w:spacing w:line="240" w:lineRule="auto"/>
+        <w:spacing w:after="120" w:line="240" w:lineRule="auto"/>
         <w:rPr>
           <w:sz w:val="28"/>
           <w:szCs w:val="28"/>
@@ -61,7 +61,7 @@
     </w:p>
     <w:p>
       <w:pPr>
-        <w:spacing w:line="240" w:lineRule="auto"/>
+        <w:spacing w:after="120" w:line="240" w:lineRule="auto"/>
         <w:rPr>
           <w:sz w:val="28"/>
           <w:szCs w:val="28"/>
@@ -70,7 +70,7 @@
     </w:p>
     <w:p>
       <w:pPr>
-        <w:spacing w:line="240" w:lineRule="auto"/>
+        <w:spacing w:after="120" w:line="240" w:lineRule="auto"/>
         <w:rPr>
           <w:sz w:val="28"/>
           <w:szCs w:val="28"/>
@@ -145,7 +145,7 @@
     </w:p>
     <w:p>
       <w:pPr>
-        <w:spacing w:line="240" w:lineRule="auto"/>
+        <w:spacing w:after="120" w:line="240" w:lineRule="auto"/>
         <w:rPr>
           <w:sz w:val="28"/>
           <w:szCs w:val="28"/>
@@ -154,7 +154,7 @@
     </w:p>
     <w:p>
       <w:pPr>
-        <w:spacing w:line="240" w:lineRule="auto"/>
+        <w:spacing w:after="120" w:line="240" w:lineRule="auto"/>
         <w:rPr>
           <w:sz w:val="28"/>
           <w:szCs w:val="28"/>
@@ -222,7 +222,7 @@
     </w:p>
     <w:p>
       <w:pPr>
-        <w:spacing w:line="240" w:lineRule="auto"/>
+        <w:spacing w:after="120" w:line="240" w:lineRule="auto"/>
         <w:rPr>
           <w:sz w:val="28"/>
           <w:szCs w:val="28"/>
@@ -290,7 +290,7 @@
     </w:p>
     <w:p>
       <w:pPr>
-        <w:spacing w:line="240" w:lineRule="auto"/>
+        <w:spacing w:after="120" w:line="240" w:lineRule="auto"/>
         <w:rPr>
           <w:sz w:val="28"/>
           <w:szCs w:val="28"/>
@@ -356,7 +356,7 @@
     </w:p>
     <w:p>
       <w:pPr>
-        <w:spacing w:line="240" w:lineRule="auto"/>
+        <w:spacing w:after="120" w:line="240" w:lineRule="auto"/>
         <w:rPr>
           <w:sz w:val="28"/>
           <w:szCs w:val="28"/>
@@ -415,7 +415,7 @@
     </w:p>
     <w:p>
       <w:pPr>
-        <w:spacing w:line="240" w:lineRule="auto"/>
+        <w:spacing w:after="120" w:line="240" w:lineRule="auto"/>
         <w:rPr>
           <w:sz w:val="28"/>
           <w:szCs w:val="28"/>
@@ -424,7 +424,7 @@
     </w:p>
     <w:p>
       <w:pPr>
-        <w:spacing w:line="240" w:lineRule="auto"/>
+        <w:spacing w:after="120" w:line="240" w:lineRule="auto"/>
         <w:rPr>
           <w:sz w:val="28"/>
           <w:szCs w:val="28"/>
@@ -456,7 +456,7 @@
       <w:sdtContent>
         <w:p>
           <w:pPr>
-            <w:spacing w:line="240" w:lineRule="auto"/>
+            <w:spacing w:after="120" w:line="240" w:lineRule="auto"/>
             <w:rPr>
               <w:sz w:val="28"/>
               <w:szCs w:val="28"/>
@@ -476,7 +476,7 @@
     </w:sdt>
     <w:p>
       <w:pPr>
-        <w:spacing w:line="240" w:lineRule="auto"/>
+        <w:spacing w:after="120" w:line="240" w:lineRule="auto"/>
         <w:rPr>
           <w:sz w:val="28"/>
           <w:szCs w:val="28"/>
@@ -503,7 +503,7 @@
       <w:sdtContent>
         <w:p>
           <w:pPr>
-            <w:spacing w:line="240" w:lineRule="auto"/>
+            <w:spacing w:after="80" w:line="240" w:lineRule="auto"/>
             <w:rPr>
               <w:b/>
               <w:bCs/>
@@ -545,7 +545,7 @@
       <w:sdtContent>
         <w:p>
           <w:pPr>
-            <w:spacing w:line="240" w:lineRule="auto"/>
+            <w:spacing w:after="80" w:line="240" w:lineRule="auto"/>
             <w:rPr>
               <w:b/>
               <w:bCs/>
@@ -569,7 +569,7 @@
     </w:sdt>
     <w:p>
       <w:pPr>
-        <w:spacing w:line="240" w:lineRule="auto"/>
+        <w:spacing w:after="80" w:line="240" w:lineRule="auto"/>
         <w:rPr>
           <w:b/>
           <w:bCs/>
@@ -709,7 +709,7 @@
       <w:sdtContent>
         <w:p>
           <w:pPr>
-            <w:spacing w:line="240" w:lineRule="auto"/>
+            <w:spacing w:after="80" w:line="240" w:lineRule="auto"/>
             <w:rPr>
               <w:b/>
               <w:bCs/>
@@ -733,7 +733,7 @@
     </w:sdt>
     <w:p>
       <w:pPr>
-        <w:spacing w:line="240" w:lineRule="auto"/>
+        <w:spacing w:after="80" w:line="240" w:lineRule="auto"/>
         <w:rPr>
           <w:b/>
           <w:bCs/>
@@ -802,7 +802,7 @@
       <w:sdtContent>
         <w:p>
           <w:pPr>
-            <w:spacing w:line="240" w:lineRule="auto"/>
+            <w:spacing w:after="80" w:line="240" w:lineRule="auto"/>
             <w:rPr>
               <w:b/>
               <w:bCs/>
@@ -1375,6 +1375,7 @@
   </w:compat>
   <w:rsids>
     <w:rsidRoot w:val="009C5049"/>
+    <w:rsid w:val="00042CCC"/>
     <w:rsid w:val="000B4C1F"/>
     <w:rsid w:val="000D0393"/>
     <w:rsid w:val="00153371"/>
@@ -1386,6 +1387,7 @@
     <w:rsid w:val="007A53AA"/>
     <w:rsid w:val="00924E08"/>
     <w:rsid w:val="009C5049"/>
+    <w:rsid w:val="00B01D5E"/>
     <w:rsid w:val="00B7403E"/>
     <w:rsid w:val="00ED4F41"/>
   </w:rsids>

</xml_diff>

<commit_message>
Added Customer details to email report body.
</commit_message>
<xml_diff>
--- a/BryanA-DevelopmentsApp/Objects/ReportLayouts/ShipmentTrackingInfo.docx
+++ b/BryanA-DevelopmentsApp/Objects/ReportLayouts/ShipmentTrackingInfo.docx
@@ -151,6 +151,70 @@
           <w:szCs w:val="28"/>
         </w:rPr>
       </w:pPr>
+    </w:p>
+    <w:p>
+      <w:pPr>
+        <w:spacing w:after="120" w:line="240" w:lineRule="auto"/>
+        <w:rPr>
+          <w:sz w:val="28"/>
+          <w:szCs w:val="28"/>
+        </w:rPr>
+      </w:pPr>
+      <w:r>
+        <w:rPr>
+          <w:sz w:val="28"/>
+          <w:szCs w:val="28"/>
+        </w:rPr>
+        <w:t xml:space="preserve">Customer: </w:t>
+      </w:r>
+      <w:sdt>
+        <w:sdtPr>
+          <w:rPr>
+            <w:sz w:val="28"/>
+            <w:szCs w:val="28"/>
+          </w:rPr>
+          <w:id w:val="1284225909"/>
+          <w:placeholder>
+            <w:docPart w:val="DefaultPlaceholder_-1854013440"/>
+          </w:placeholder>
+          <w:dataBinding w:prefixMappings="xmlns:ns0='urn:microsoft-dynamics-nav/reports/BA Shipment Tracking Info/50088/' " w:xpath="/ns0:NavWordReportXmlPart[1]/ns0:SalesInvoiceHeader[1]/ns0:SalesInvHeader_CustDetails[1]" w:storeItemID="{3A2790B3-3371-4E34-BC40-75869D98F960}"/>
+          <w:text/>
+        </w:sdtPr>
+        <w:sdtContent>
+          <w:proofErr w:type="spellStart"/>
+          <w:r>
+            <w:rPr>
+              <w:sz w:val="28"/>
+              <w:szCs w:val="28"/>
+            </w:rPr>
+            <w:t>SalesInvHeader_CustDetails</w:t>
+          </w:r>
+        </w:sdtContent>
+      </w:sdt>
+      <w:sdt>
+        <w:sdtPr>
+          <w:rPr>
+            <w:sz w:val="28"/>
+            <w:szCs w:val="28"/>
+          </w:rPr>
+          <w:id w:val="1244914343"/>
+          <w:placeholder>
+            <w:docPart w:val="DefaultPlaceholder_-1854013440"/>
+          </w:placeholder>
+          <w:dataBinding w:prefixMappings="xmlns:ns0='urn:microsoft-dynamics-nav/reports/BA Shipment Tracking Info/50088/' " w:xpath="/ns0:NavWordReportXmlPart[1]/ns0:ServiceInvoiceHeader[1]/ns0:ServiceInvHeader_CustDetails[1]" w:storeItemID="{3A2790B3-3371-4E34-BC40-75869D98F960}"/>
+          <w:text/>
+        </w:sdtPr>
+        <w:sdtContent>
+          <w:r>
+            <w:rPr>
+              <w:sz w:val="28"/>
+              <w:szCs w:val="28"/>
+            </w:rPr>
+            <w:t>ServiceInvHeader_CustDetails</w:t>
+          </w:r>
+          <w:proofErr w:type="spellEnd"/>
+        </w:sdtContent>
+      </w:sdt>
     </w:p>
     <w:p>
       <w:pPr>
@@ -1383,7 +1447,9 @@
     <w:rsid w:val="0022127C"/>
     <w:rsid w:val="003868D3"/>
     <w:rsid w:val="004C50CA"/>
+    <w:rsid w:val="00554B05"/>
     <w:rsid w:val="00591BDE"/>
+    <w:rsid w:val="00670932"/>
     <w:rsid w:val="007A53AA"/>
     <w:rsid w:val="00924E08"/>
     <w:rsid w:val="009C5049"/>
@@ -2183,6 +2249,8 @@
  
      < S a l e s I n v o i c e H e a d e r >   
+         < S a l e s I n v H e a d e r _ C u s t D e t a i l s > S a l e s I n v H e a d e r _ C u s t D e t a i l s < / S a l e s I n v H e a d e r _ C u s t D e t a i l s > + 
          < S a l e s I n v H e a d e r _ E x t D o c N o > S a l e s I n v H e a d e r _ E x t D o c N o < / S a l e s I n v H e a d e r _ E x t D o c N o >   
          < S a l e s I n v H e a d e r _ F r e i g h t C a r r i e r > S a l e s I n v H e a d e r _ F r e i g h t C a r r i e r < / S a l e s I n v H e a d e r _ F r e i g h t C a r r i e r > @@ -2198,6 +2266,8 @@
      < / S a l e s I n v o i c e H e a d e r >   
      < S e r v i c e I n v o i c e H e a d e r > + 
+         < S e r v i c e I n v H e a d e r _ C u s t D e t a i l s > S e r v i c e I n v H e a d e r _ C u s t D e t a i l s < / S e r v i c e I n v H e a d e r _ C u s t D e t a i l s >   
          < S e r v i c e I n v H e a d e r _ E x t D o c N o > S e r v i c e I n v H e a d e r _ E x t D o c N o < / S e r v i c e I n v H e a d e r _ E x t D o c N o >   

</xml_diff>